<commit_message>
Se adecua logica para imprimir acciones de supervisor aunque no tenga resgistro de presentacion periodica
</commit_message>
<xml_diff>
--- a/scorpioweb/wwwroot/Documentos/reporteSupervision.docx
+++ b/scorpioweb/wwwroot/Documentos/reporteSupervision.docx
@@ -153,7 +153,7 @@
           <w:sz w:val="19"/>
           <w:szCs w:val="19"/>
         </w:rPr>
-        <w:t>04 OCTUBRE 2022</w:t>
+        <w:t>24 OCTUBRE 2022</w:t>
       </w:r>
     </w:p>
     <w:p>
@@ -303,7 +303,7 @@
           <w:sz w:val="19"/>
           <w:szCs w:val="19"/>
         </w:rPr>
-        <w:t>097/2022</w:t>
+        <w:t>123/2022</w:t>
       </w:r>
     </w:p>
     <w:p>
@@ -339,7 +339,7 @@
           <w:sz w:val="19"/>
           <w:szCs w:val="19"/>
         </w:rPr>
-        <w:t>5441</w:t>
+        <w:t>6900</w:t>
       </w:r>
     </w:p>
     <w:p>
@@ -386,7 +386,7 @@
           <w:sz w:val="19"/>
           <w:szCs w:val="19"/>
         </w:rPr>
-        <w:t>C</w:t>
+        <w:t>I</w:t>
       </w:r>
       <w:r>
         <w:rPr>
@@ -447,7 +447,7 @@
           <w:sz w:val="20"/>
           <w:szCs w:val="20"/>
         </w:rPr>
-        <w:t>JUEZ PRIMERO DE CONTROL Y ENJUICIAMIENTO</w:t>
+        <w:t xml:space="preserve">JUEZ SEGUNDO ESPECIALIZADO EN MATERIA FAMILIAR Y DE CONTROL Y ENJUICIAMIENTO EN MATERIA PENAL </w:t>
       </w:r>
     </w:p>
     <w:p>
@@ -668,7 +668,7 @@
           <w:sz w:val="19"/>
           <w:szCs w:val="19"/>
         </w:rPr>
-        <w:t>05 abril 2022</w:t>
+        <w:t>05 octubre 2022</w:t>
       </w:r>
       <w:r>
         <w:rPr>
@@ -714,7 +714,7 @@
           <w:szCs w:val="19"/>
           <w:u w:val="single"/>
         </w:rPr>
-        <w:t>SUSPENSIÓN CONDICIONAL DEL PROCESO</w:t>
+        <w:t>MEDIDAS CAUTELARES</w:t>
       </w:r>
       <w:r>
         <w:rPr>
@@ -778,7 +778,7 @@
           <w:sz w:val="19"/>
           <w:szCs w:val="19"/>
         </w:rPr>
-        <w:t>097/2022</w:t>
+        <w:t>123/2022</w:t>
       </w:r>
       <w:r>
         <w:rPr>
@@ -962,7 +962,7 @@
                 <w:sz w:val="19"/>
                 <w:szCs w:val="19"/>
               </w:rPr>
-              <w:t>REZA JIMENEZ JUAN GERARDO</w:t>
+              <w:t>CONTRERAS GARCIA JOSE ANTONIO</w:t>
             </w:r>
           </w:p>
         </w:tc>
@@ -1024,7 +1024,7 @@
                 <w:sz w:val="19"/>
                 <w:szCs w:val="19"/>
               </w:rPr>
-              <w:t>097/2022</w:t>
+              <w:t>123/2022</w:t>
             </w:r>
           </w:p>
         </w:tc>
@@ -1090,51 +1090,7 @@
                 <w:sz w:val="19"/>
                 <w:szCs w:val="19"/>
               </w:rPr>
-              <w:fldChar w:fldCharType="begin"/>
-            </w:r>
-            <w:r>
-              <w:rPr>
-                <w:b w:val="1"/>
-                <w:bCs w:val="1"/>
-                <w:color w:val="404040"/>
-                <w:rFonts w:ascii="Century Gothic" w:hAnsi="Century Gothic" w:cs="Arial"/>
-                <w:sz w:val="19"/>
-                <w:szCs w:val="19"/>
-              </w:rPr>
-              <w:instrText xml:space="preserve"> MERGEFIELD   Delito  \* MERGEFORMAT</w:instrText>
-            </w:r>
-            <w:r>
-              <w:rPr>
-                <w:b w:val="1"/>
-                <w:bCs w:val="1"/>
-                <w:color w:val="404040"/>
-                <w:rFonts w:ascii="Century Gothic" w:hAnsi="Century Gothic" w:cs="Arial"/>
-                <w:sz w:val="19"/>
-                <w:szCs w:val="19"/>
-              </w:rPr>
-              <w:fldChar w:fldCharType="separate"/>
-            </w:r>
-            <w:r>
-              <w:rPr>
-                <w:b w:val="1"/>
-                <w:bCs w:val="1"/>
-                <w:color w:val="404040"/>
-                <w:rFonts w:ascii="Century Gothic" w:hAnsi="Century Gothic" w:cs="Arial"/>
-                <w:sz w:val="19"/>
-                <w:szCs w:val="19"/>
-              </w:rPr>
-              <w:t>«Delito»</w:t>
-            </w:r>
-            <w:r>
-              <w:rPr>
-                <w:b w:val="1"/>
-                <w:bCs w:val="1"/>
-                <w:color w:val="404040"/>
-                <w:rFonts w:ascii="Century Gothic" w:hAnsi="Century Gothic" w:cs="Arial"/>
-                <w:sz w:val="19"/>
-                <w:szCs w:val="19"/>
-              </w:rPr>
-              <w:fldChar w:fldCharType="end"/>
+              <w:t xml:space="preserve">VIOLENCIA FAMILIAR  LESIONES </w:t>
             </w:r>
           </w:p>
         </w:tc>
@@ -1199,7 +1155,7 @@
                 <w:sz w:val="19"/>
                 <w:szCs w:val="19"/>
               </w:rPr>
-              <w:t>05 abril 2022</w:t>
+              <w:t>05 octubre 2022</w:t>
             </w:r>
           </w:p>
         </w:tc>
@@ -1262,7 +1218,7 @@
                 <w:sz w:val="19"/>
                 <w:szCs w:val="19"/>
               </w:rPr>
-              <w:t>SUSPENSIÓN CONDICIONAL DEL PROCESO</w:t>
+              <w:t>MEDIDAS CAUTELARES</w:t>
             </w:r>
           </w:p>
         </w:tc>
@@ -1389,7 +1345,7 @@
                 <w:sz w:val="19"/>
                 <w:szCs w:val="19"/>
               </w:rPr>
-              <w:t>II</w:t>
+              <w:t>I</w:t>
             </w:r>
           </w:p>
         </w:tc>
@@ -1537,7 +1493,7 @@
                 <w:sz w:val="19"/>
                 <w:szCs w:val="19"/>
               </w:rPr>
-              <w:t>VII</w:t>
+              <w:t>I</w:t>
             </w:r>
           </w:p>
         </w:tc>
@@ -1566,7 +1522,7 @@
                 <w:sz w:val="19"/>
                 <w:szCs w:val="19"/>
               </w:rPr>
-              <w:t>SOMETERSE A TRATAMIENTO MÉDICO O PSICOLÓGICO, DE PREFERENCIA EN INSTITUCIONES PÚBLICAS.</w:t>
+              <w:t>LA PRESENTACIÓN PERIÓDICA ANTE EL JUEZ O ANTE AUTORIDAD DISTINTA QUE AQUÉL DESIGNE.</w:t>
             </w:r>
           </w:p>
         </w:tc>
@@ -1625,7 +1581,7 @@
                 <w:sz w:val="19"/>
                 <w:szCs w:val="19"/>
               </w:rPr>
-              <w:t>CUMPLIMIENTO</w:t>
+              <w:t>INCUMPLIMIENTO</w:t>
             </w:r>
           </w:p>
         </w:tc>
@@ -1695,43 +1651,34 @@
                 <w:sz w:val="19"/>
                 <w:szCs w:val="19"/>
               </w:rPr>
-              <w:fldChar w:fldCharType="begin"/>
-            </w:r>
-            <w:r>
-              <w:rPr>
-                <w:color w:val="404040"/>
-                <w:rFonts w:ascii="Century Gothic" w:hAnsi="Century Gothic" w:cs="Arial"/>
-                <w:sz w:val="19"/>
-                <w:szCs w:val="19"/>
-              </w:rPr>
-              <w:instrText xml:space="preserve"> MERGEFIELD   Actividades  \* MERGEFORMAT</w:instrText>
-            </w:r>
-            <w:r>
-              <w:rPr>
-                <w:color w:val="404040"/>
-                <w:rFonts w:ascii="Century Gothic" w:hAnsi="Century Gothic" w:cs="Arial"/>
-                <w:sz w:val="19"/>
-                <w:szCs w:val="19"/>
-              </w:rPr>
-              <w:fldChar w:fldCharType="separate"/>
-            </w:r>
-            <w:r>
-              <w:rPr>
-                <w:color w:val="404040"/>
-                <w:rFonts w:ascii="Century Gothic" w:hAnsi="Century Gothic" w:cs="Arial"/>
-                <w:sz w:val="19"/>
-                <w:szCs w:val="19"/>
-              </w:rPr>
-              <w:t>«Actividades»</w:t>
-            </w:r>
-            <w:r>
-              <w:rPr>
-                <w:color w:val="404040"/>
-                <w:rFonts w:ascii="Century Gothic" w:hAnsi="Century Gothic" w:cs="Arial"/>
-                <w:sz w:val="19"/>
-                <w:szCs w:val="19"/>
-              </w:rPr>
-              <w:fldChar w:fldCharType="end"/>
+              <w:t xml:space="preserve">CON FECHA 21 OCTUBRE 2022 SE REVIZAN LAS BASES DE DATOS, ASI COMO LA BITACORA DE PRECENTACIONES EN LOS DIAS POSTERIORES AL 5 DE OCTUBRE, SIN TENER REGISTROS DE QUE EL IMPUTADO HAYA PRECENTADO </w:t>
+            </w:r>
+            <w:r>
+              <w:rPr>
+                <w:color w:val="404040"/>
+                <w:rFonts w:ascii="Century Gothic" w:hAnsi="Century Gothic" w:cs="Arial"/>
+                <w:sz w:val="19"/>
+                <w:szCs w:val="19"/>
+              </w:rPr>
+              <w:br w:type="textWrapping"/>
+            </w:r>
+            <w:r>
+              <w:rPr>
+                <w:color w:val="404040"/>
+                <w:rFonts w:ascii="Century Gothic" w:hAnsi="Century Gothic" w:cs="Arial"/>
+                <w:sz w:val="19"/>
+                <w:szCs w:val="19"/>
+              </w:rPr>
+              <w:t xml:space="preserve">CON FECHA 17 OCTUBRE 2022 SE REALIZA LLAMADA AL NUMERO DEL IMPUTADO PROPORCIONADOMPOR EL JUZGADO CON EL FIN DE CITAR AL IMPUTADO, A PRECENTARSE A LA DIRECCION GENERAL DE EJECUCION DE PENAS Y MEDIDAS DE SEGURIDAS, PARA REALIZAR SU REGISTRO ASI COMO NOTIFICARLE SUS MEDIDAS, E INCENTIVAR AL CUMPLIMIENTO DE LAS MISMAS. TENIENDO COMO RESPUESTA UNA GRABASION QUE DICE “EL NUMERO MARCADO NO EXISTE”Y POSTERIOR MENTE SE DESVIA LALLAMADA Y CORTA LA LINEA </w:t>
+            </w:r>
+            <w:r>
+              <w:rPr>
+                <w:color w:val="404040"/>
+                <w:rFonts w:ascii="Century Gothic" w:hAnsi="Century Gothic" w:cs="Arial"/>
+                <w:sz w:val="19"/>
+                <w:szCs w:val="19"/>
+              </w:rPr>
+              <w:br w:type="textWrapping"/>
             </w:r>
           </w:p>
         </w:tc>
@@ -1869,7 +1816,7 @@
                 <w:sz w:val="19"/>
                 <w:szCs w:val="19"/>
               </w:rPr>
-              <w:t>XIII</w:t>
+              <w:t>II</w:t>
             </w:r>
           </w:p>
         </w:tc>
@@ -1898,7 +1845,7 @@
                 <w:sz w:val="19"/>
                 <w:szCs w:val="19"/>
               </w:rPr>
-              <w:t>CUMPLIR CON LOS DEBERES DE DEUDOR ALIMENTARIO.</w:t>
+              <w:t>LA EXHIBICIÓN DE UNA GARANTÍA ECONÓMICA.</w:t>
             </w:r>
           </w:p>
         </w:tc>
@@ -1957,7 +1904,7 @@
                 <w:sz w:val="19"/>
                 <w:szCs w:val="19"/>
               </w:rPr>
-              <w:t>CUMPLIMIENTO</w:t>
+              <w:t>INCUMPLIMIENTO</w:t>
             </w:r>
           </w:p>
         </w:tc>
@@ -2027,43 +1974,16 @@
                 <w:sz w:val="19"/>
                 <w:szCs w:val="19"/>
               </w:rPr>
-              <w:fldChar w:fldCharType="begin"/>
-            </w:r>
-            <w:r>
-              <w:rPr>
-                <w:color w:val="404040"/>
-                <w:rFonts w:ascii="Century Gothic" w:hAnsi="Century Gothic" w:cs="Arial"/>
-                <w:sz w:val="19"/>
-                <w:szCs w:val="19"/>
-              </w:rPr>
-              <w:instrText xml:space="preserve"> MERGEFIELD   Actividades  \* MERGEFORMAT</w:instrText>
-            </w:r>
-            <w:r>
-              <w:rPr>
-                <w:color w:val="404040"/>
-                <w:rFonts w:ascii="Century Gothic" w:hAnsi="Century Gothic" w:cs="Arial"/>
-                <w:sz w:val="19"/>
-                <w:szCs w:val="19"/>
-              </w:rPr>
-              <w:fldChar w:fldCharType="separate"/>
-            </w:r>
-            <w:r>
-              <w:rPr>
-                <w:color w:val="404040"/>
-                <w:rFonts w:ascii="Century Gothic" w:hAnsi="Century Gothic" w:cs="Arial"/>
-                <w:sz w:val="19"/>
-                <w:szCs w:val="19"/>
-              </w:rPr>
-              <w:t>«Actividades»</w:t>
-            </w:r>
-            <w:r>
-              <w:rPr>
-                <w:color w:val="404040"/>
-                <w:rFonts w:ascii="Century Gothic" w:hAnsi="Century Gothic" w:cs="Arial"/>
-                <w:sz w:val="19"/>
-                <w:szCs w:val="19"/>
-              </w:rPr>
-              <w:fldChar w:fldCharType="end"/>
+              <w:t xml:space="preserve">CON FECHA 17 OCTUBRE 2022 SE REALIZA LLAMADA AL NUMERO DEL IMPUTADO PROPORCIONADOMPOR EL JUZGADO CON EL FIN DE CITAR AL IMPUTADO, A PRECENTARSE A LA DIRECCION GENERAL DE EJECUCION DE PENAS Y MEDIDAS DE SEGURIDAS, PARA REALIZAR SU REGISTRO ASI COMO NOTIFICARLE SUS MEDIDAS, E INCENTIVAR AL CUMPLIMIENTO DE LAS MISMAS. TENIENDO COMO RESPUESTA UNA GRABASION QUE DICE “EL NUMERO MARCADO NO EXISTE”Y POSTERIOR MENTE SE DESVIA LALLAMADA Y CORTA LA LINEA </w:t>
+            </w:r>
+            <w:r>
+              <w:rPr>
+                <w:color w:val="404040"/>
+                <w:rFonts w:ascii="Century Gothic" w:hAnsi="Century Gothic" w:cs="Arial"/>
+                <w:sz w:val="19"/>
+                <w:szCs w:val="19"/>
+              </w:rPr>
+              <w:br w:type="textWrapping"/>
             </w:r>
           </w:p>
         </w:tc>
@@ -2127,6 +2047,311 @@
           <w:sz w:val="19"/>
           <w:szCs w:val="19"/>
         </w:rPr>
+        <w:pStyle w:val="List Paragraph"/>
+        <w:jc w:val="both"/>
+        <w:spacing w:after="0" w:lineRule="auto" w:line="240"/>
+      </w:pPr>
+    </w:p>
+    <w:tbl>
+      <w:tblPr>
+        <w:jc w:val="center"/>
+        <w:tblCellMar>
+          <w:left w:type="dxa" w:w="57"/>
+          <w:top w:type="dxa" w:w="0"/>
+          <w:right w:type="dxa" w:w="57"/>
+          <w:bottom w:type="dxa" w:w="0"/>
+        </w:tblCellMar>
+        <w:tblW w:type="dxa" w:w="10750"/>
+        <w:tblLook w:firstColumn="1" w:firstRow="1" w:lastColumn="0" w:lastRow="0" w:noHBand="0" w:noVBand="1"/>
+        <w:tblBorders>
+          <w:left w:val="single" w:sz="4" w:space="0" w:color="auto"/>
+          <w:top w:val="single" w:sz="4" w:space="0" w:color="auto"/>
+          <w:right w:val="single" w:sz="4" w:space="0" w:color="auto"/>
+          <w:bottom w:val="single" w:sz="4" w:space="0" w:color="auto"/>
+          <w:insideH w:val="single" w:sz="4" w:space="0" w:color="auto"/>
+          <w:insideV w:val="single" w:sz="4" w:space="0" w:color="auto"/>
+        </w:tblBorders>
+      </w:tblPr>
+      <w:tblGrid>
+        <w:gridCol w:w="1095"/>
+        <w:gridCol w:w="6036"/>
+        <w:gridCol w:w="1960"/>
+        <w:gridCol w:w="1659"/>
+      </w:tblGrid>
+      <w:tr>
+        <w:trPr>
+          <w:trHeight w:hRule="atLeast" w:val="275"/>
+        </w:trPr>
+        <w:tc>
+          <w:tcPr>
+            <w:shd w:fill="D9D9D9"/>
+            <w:tcW w:type="dxa" w:w="1095"/>
+            <w:vAlign w:val="center"/>
+          </w:tcPr>
+          <w:p>
+            <w:pPr>
+              <w:rPr>
+                <w:b w:val="1"/>
+                <w:bCs w:val="1"/>
+                <w:color w:val="404040"/>
+                <w:rFonts w:ascii="Century Gothic" w:hAnsi="Century Gothic" w:cs="Arial"/>
+                <w:sz w:val="19"/>
+                <w:szCs w:val="19"/>
+              </w:rPr>
+              <w:jc w:val="center"/>
+              <w:spacing w:lineRule="auto" w:line="240"/>
+            </w:pPr>
+            <w:r>
+              <w:rPr>
+                <w:b w:val="1"/>
+                <w:bCs w:val="1"/>
+                <w:color w:val="404040"/>
+                <w:rFonts w:ascii="Century Gothic" w:hAnsi="Century Gothic" w:cs="Arial"/>
+                <w:sz w:val="19"/>
+                <w:szCs w:val="19"/>
+              </w:rPr>
+              <w:t xml:space="preserve">Fracción </w:t>
+            </w:r>
+            <w:r>
+              <w:rPr>
+                <w:b w:val="1"/>
+                <w:bCs w:val="1"/>
+                <w:color w:val="404040"/>
+                <w:rFonts w:ascii="Century Gothic" w:hAnsi="Century Gothic" w:cs="Arial"/>
+                <w:sz w:val="19"/>
+                <w:szCs w:val="19"/>
+              </w:rPr>
+              <w:t>VI</w:t>
+            </w:r>
+          </w:p>
+        </w:tc>
+        <w:tc>
+          <w:tcPr>
+            <w:tcW w:type="dxa" w:w="6036"/>
+            <w:vAlign w:val="center"/>
+          </w:tcPr>
+          <w:p>
+            <w:pPr>
+              <w:rPr>
+                <w:shd w:fill="FFFFFF"/>
+                <w:color w:val="404040"/>
+                <w:rFonts w:ascii="Century Gothic" w:hAnsi="Century Gothic" w:cs="Arial" w:eastAsia="Times New Roman"/>
+                <w:sz w:val="19"/>
+                <w:szCs w:val="19"/>
+              </w:rPr>
+              <w:jc w:val="both"/>
+              <w:spacing w:lineRule="auto" w:line="240"/>
+            </w:pPr>
+            <w:r>
+              <w:rPr>
+                <w:shd w:fill="FFFFFF"/>
+                <w:color w:val="404040"/>
+                <w:rFonts w:ascii="Century Gothic" w:hAnsi="Century Gothic" w:cs="Arial" w:eastAsia="Times New Roman"/>
+                <w:sz w:val="19"/>
+                <w:szCs w:val="19"/>
+              </w:rPr>
+              <w:t>EL SOMETIMIENTO AL CUIDADO O VIGILANCIA DE UNA PERSONA O INSTITUCIÓN DETERMINADA O INTERNAMIENTO A INSTITUCIÓN DETERMINADA.</w:t>
+            </w:r>
+          </w:p>
+        </w:tc>
+        <w:tc>
+          <w:tcPr>
+            <w:shd w:fill="D9D9D9"/>
+            <w:tcW w:type="dxa" w:w="1960"/>
+            <w:vAlign w:val="center"/>
+          </w:tcPr>
+          <w:p>
+            <w:pPr>
+              <w:rPr>
+                <w:color w:val="404040"/>
+                <w:rFonts w:ascii="Century Gothic" w:hAnsi="Century Gothic" w:cs="Arial"/>
+                <w:sz w:val="19"/>
+                <w:szCs w:val="19"/>
+              </w:rPr>
+              <w:jc w:val="center"/>
+              <w:spacing w:lineRule="auto" w:line="240"/>
+            </w:pPr>
+            <w:r>
+              <w:rPr>
+                <w:color w:val="404040"/>
+                <w:rFonts w:ascii="Century Gothic" w:hAnsi="Century Gothic" w:cs="Arial"/>
+                <w:sz w:val="19"/>
+                <w:szCs w:val="19"/>
+              </w:rPr>
+              <w:t>Estatus de Cumplimiento</w:t>
+            </w:r>
+          </w:p>
+        </w:tc>
+        <w:tc>
+          <w:tcPr>
+            <w:tcW w:type="dxa" w:w="1659"/>
+            <w:vAlign w:val="center"/>
+          </w:tcPr>
+          <w:p>
+            <w:pPr>
+              <w:rPr>
+                <w:b w:val="1"/>
+                <w:bCs w:val="1"/>
+                <w:color w:val="404040"/>
+                <w:rFonts w:ascii="Century Gothic" w:hAnsi="Century Gothic" w:cs="Arial"/>
+                <w:sz w:val="19"/>
+                <w:szCs w:val="19"/>
+              </w:rPr>
+              <w:jc w:val="center"/>
+              <w:spacing w:lineRule="auto" w:line="240"/>
+            </w:pPr>
+            <w:r>
+              <w:rPr>
+                <w:b w:val="1"/>
+                <w:bCs w:val="1"/>
+                <w:color w:val="404040"/>
+                <w:rFonts w:ascii="Century Gothic" w:hAnsi="Century Gothic" w:cs="Arial"/>
+                <w:sz w:val="19"/>
+                <w:szCs w:val="19"/>
+              </w:rPr>
+              <w:t>INCUMPLIMIENTO</w:t>
+            </w:r>
+          </w:p>
+        </w:tc>
+      </w:tr>
+      <w:tr>
+        <w:trPr>
+          <w:trHeight w:hRule="atLeast" w:val="275"/>
+        </w:trPr>
+        <w:tc>
+          <w:tcPr>
+            <w:shd w:fill="D9D9D9"/>
+            <w:tcW w:type="dxa" w:w="10750"/>
+            <w:vAlign w:val="center"/>
+            <w:gridSpan w:val="4"/>
+          </w:tcPr>
+          <w:p>
+            <w:pPr>
+              <w:rPr>
+                <w:b w:val="1"/>
+                <w:bCs w:val="1"/>
+                <w:color w:val="404040"/>
+                <w:rFonts w:ascii="Century Gothic" w:hAnsi="Century Gothic" w:cs="Arial"/>
+                <w:sz w:val="19"/>
+                <w:szCs w:val="19"/>
+              </w:rPr>
+              <w:jc w:val="center"/>
+            </w:pPr>
+            <w:r>
+              <w:rPr>
+                <w:b w:val="1"/>
+                <w:bCs w:val="1"/>
+                <w:color w:val="404040"/>
+                <w:rFonts w:ascii="Century Gothic" w:hAnsi="Century Gothic" w:cs="Arial"/>
+                <w:sz w:val="19"/>
+                <w:szCs w:val="19"/>
+              </w:rPr>
+              <w:t>Actividades Ejecutadas por el Supervisor del Caso para Monitorear y Verificar el Cumplimiento del Imputado:</w:t>
+            </w:r>
+          </w:p>
+        </w:tc>
+      </w:tr>
+      <w:tr>
+        <w:trPr>
+          <w:trHeight w:hRule="atLeast" w:val="286"/>
+        </w:trPr>
+        <w:tc>
+          <w:tcPr>
+            <w:shd w:fill="FFFFFF"/>
+            <w:tcW w:type="dxa" w:w="10750"/>
+            <w:vAlign w:val="center"/>
+            <w:gridSpan w:val="4"/>
+          </w:tcPr>
+          <w:p>
+            <w:pPr>
+              <w:rPr>
+                <w:color w:val="404040"/>
+                <w:rFonts w:ascii="Century Gothic" w:hAnsi="Century Gothic" w:cs="Arial"/>
+                <w:sz w:val="19"/>
+                <w:szCs w:val="19"/>
+              </w:rPr>
+              <w:spacing w:after="0" w:lineRule="auto" w:line="240"/>
+            </w:pPr>
+            <w:r>
+              <w:rPr>
+                <w:color w:val="404040"/>
+                <w:rFonts w:ascii="Century Gothic" w:hAnsi="Century Gothic" w:cs="Arial"/>
+                <w:sz w:val="19"/>
+                <w:szCs w:val="19"/>
+              </w:rPr>
+              <w:t xml:space="preserve">CON FECHA 21 OCTUBRE 2022 ME CONSTITUI EN EL DOMICILIO UBICADO EN CALLE IZAURO VENZOR NUMERO 207 ZONZ CENTRO, DONDE ES UN CENTRO DE AYUDA PAA ADICCIONES, EN EL CUAL ME ATIENDE UNA PERSONA EN LA RECEPCION QUIEN ME INDICA QUE EL IMPUTADO NO SE ENCUENTRA RECIBIENDO EL TRATAMIENTO INDICADO POR EL JUEZ DESDE EL DIA 09/OCT/2022 </w:t>
+            </w:r>
+            <w:r>
+              <w:rPr>
+                <w:color w:val="404040"/>
+                <w:rFonts w:ascii="Century Gothic" w:hAnsi="Century Gothic" w:cs="Arial"/>
+                <w:sz w:val="19"/>
+                <w:szCs w:val="19"/>
+              </w:rPr>
+              <w:br w:type="textWrapping"/>
+            </w:r>
+          </w:p>
+        </w:tc>
+      </w:tr>
+      <w:tr>
+        <w:trPr>
+          <w:trHeight w:hRule="atLeast" w:val="286"/>
+        </w:trPr>
+        <w:tc>
+          <w:tcPr>
+            <w:shd w:fill="FFFFFF"/>
+            <w:tcW w:type="dxa" w:w="10750"/>
+            <w:vAlign w:val="center"/>
+            <w:gridSpan w:val="4"/>
+          </w:tcPr>
+          <w:p>
+            <w:pPr>
+              <w:rPr>
+                <w:color w:val="404040"/>
+                <w:rFonts w:ascii="Century Gothic" w:hAnsi="Century Gothic" w:cs="Arial"/>
+                <w:sz w:val="19"/>
+                <w:szCs w:val="19"/>
+              </w:rPr>
+              <w:jc w:val="both"/>
+              <w:spacing w:after="0" w:lineRule="auto" w:line="240"/>
+            </w:pPr>
+            <w:r>
+              <w:rPr>
+                <w:color w:val="404040"/>
+                <w:rFonts w:ascii="Century Gothic" w:hAnsi="Century Gothic" w:cs="Arial"/>
+                <w:sz w:val="19"/>
+                <w:szCs w:val="19"/>
+              </w:rPr>
+              <w:t xml:space="preserve">CONSIDERACIONES: </w:t>
+            </w:r>
+          </w:p>
+        </w:tc>
+      </w:tr>
+    </w:tbl>
+    <w:p>
+      <w:pPr>
+        <w:rPr>
+          <w:b w:val="1"/>
+          <w:bCs w:val="1"/>
+          <w:color w:val="404040"/>
+          <w:rFonts w:ascii="Century Gothic" w:hAnsi="Century Gothic" w:cs="Arial"/>
+          <w:sz w:val="19"/>
+          <w:szCs w:val="19"/>
+        </w:rPr>
+        <w:ind w:firstLine="708"/>
+        <w:spacing w:lineRule="auto" w:line="240"/>
+      </w:pPr>
+    </w:p>
+    <w:p>
+      <w:pPr>
+        <w:rPr>
+          <w:b w:val="1"/>
+          <w:bCs w:val="1"/>
+          <w:color w:val="404040"/>
+          <w:rFonts w:ascii="Century Gothic" w:hAnsi="Century Gothic" w:cs="Arial"/>
+          <w:sz w:val="19"/>
+          <w:szCs w:val="19"/>
+        </w:rPr>
       </w:pPr>
     </w:p>
     <w:p>
@@ -2236,7 +2461,7 @@
           <w:sz w:val="19"/>
           <w:szCs w:val="19"/>
         </w:rPr>
-        <w:t>REZA JIMENEZ JUAN GERARDO</w:t>
+        <w:t>CONTRERAS GARCIA JOSE ANTONIO</w:t>
       </w:r>
       <w:r>
         <w:rPr>
@@ -2867,7 +3092,7 @@
                             <w:pPr>
                               <w:spacing w:before="0" w:after="0" w:lineRule="auto" w:line="240"/>
                             </w:pPr>
-                            <w:hyperlink r:id="R29fcd65b5f3c4a5f">
+                            <w:hyperlink r:id="R6d72f7c7ccda47eb">
                               <w:r>
                                 <w:rPr>
                                   <w:color w:val="0000FF"/>
@@ -2910,8 +3135,8 @@
       <w:pgMar w:bottom="1985" w:footer="1724" w:gutter="0" w:header="709" w:left="1701" w:right="1701" w:top="1702"/>
       <w:pgNumType w:fmt="decimal"/>
       <w:cols w:equalWidth="1" w:num="1" w:space="708" w:sep="0"/>
-      <w:headerReference w:type="default" r:id="Rb3196c7a59594a84"/>
-      <w:footerReference w:type="default" r:id="Radbcd1e55cfb4e7d"/>
+      <w:headerReference w:type="default" r:id="R9634e1ea5bb846a8"/>
+      <w:footerReference w:type="default" r:id="R18f27e44c9b64f7e"/>
     </w:sectPr>
   </w:body>
 </w:document>
@@ -2958,7 +3183,7 @@
                       <pic:cNvPicPr/>
                     </pic:nvPicPr>
                     <pic:blipFill>
-                      <a:blip r:embed="R88755d76cc2f4dcd"/>
+                      <a:blip r:embed="R77392618ef0f4cec"/>
                       <a:stretch/>
                     </pic:blipFill>
                     <pic:spPr>
@@ -3311,7 +3536,7 @@
                       <pic:cNvPicPr/>
                     </pic:nvPicPr>
                     <pic:blipFill>
-                      <a:blip r:embed="R62f2dfa3608d41f0"/>
+                      <a:blip r:embed="Rb91f876c1fc74053"/>
                       <a:stretch/>
                     </pic:blipFill>
                     <pic:spPr>
@@ -3359,7 +3584,7 @@
                       <pic:cNvPicPr/>
                     </pic:nvPicPr>
                     <pic:blipFill>
-                      <a:blip r:embed="R5e52380c77184284"/>
+                      <a:blip r:embed="R9fe72600b4ae4091"/>
                       <a:stretch/>
                     </pic:blipFill>
                     <pic:spPr>

</xml_diff>

<commit_message>
Se arreglan errores de redirección a localhost
</commit_message>
<xml_diff>
--- a/scorpioweb/wwwroot/Documentos/reporteSupervision.docx
+++ b/scorpioweb/wwwroot/Documentos/reporteSupervision.docx
@@ -153,7 +153,7 @@
           <w:sz w:val="19"/>
           <w:szCs w:val="19"/>
         </w:rPr>
-        <w:t>24 OCTUBRE 2022</w:t>
+        <w:t>03 NOVIEMBRE 2022</w:t>
       </w:r>
     </w:p>
     <w:p>
@@ -303,7 +303,7 @@
           <w:sz w:val="19"/>
           <w:szCs w:val="19"/>
         </w:rPr>
-        <w:t>123/2022</w:t>
+        <w:t>143/2022</w:t>
       </w:r>
     </w:p>
     <w:p>
@@ -339,7 +339,7 @@
           <w:sz w:val="19"/>
           <w:szCs w:val="19"/>
         </w:rPr>
-        <w:t>6900</w:t>
+        <w:t>5586</w:t>
       </w:r>
     </w:p>
     <w:p>
@@ -386,7 +386,7 @@
           <w:sz w:val="19"/>
           <w:szCs w:val="19"/>
         </w:rPr>
-        <w:t>I</w:t>
+        <w:t>C</w:t>
       </w:r>
       <w:r>
         <w:rPr>
@@ -447,7 +447,7 @@
           <w:sz w:val="20"/>
           <w:szCs w:val="20"/>
         </w:rPr>
-        <w:t xml:space="preserve">JUEZ SEGUNDO ESPECIALIZADO EN MATERIA FAMILIAR Y DE CONTROL Y ENJUICIAMIENTO EN MATERIA PENAL </w:t>
+        <w:t>JUEZ SEXTO DE CONTROL Y ENJUICIAMIENTO</w:t>
       </w:r>
     </w:p>
     <w:p>
@@ -668,7 +668,7 @@
           <w:sz w:val="19"/>
           <w:szCs w:val="19"/>
         </w:rPr>
-        <w:t>05 octubre 2022</w:t>
+        <w:t>06 mayo 2022</w:t>
       </w:r>
       <w:r>
         <w:rPr>
@@ -714,7 +714,7 @@
           <w:szCs w:val="19"/>
           <w:u w:val="single"/>
         </w:rPr>
-        <w:t>MEDIDAS CAUTELARES</w:t>
+        <w:t>SUSPENSIÓN CONDICIONAL DEL PROCESO</w:t>
       </w:r>
       <w:r>
         <w:rPr>
@@ -778,7 +778,7 @@
           <w:sz w:val="19"/>
           <w:szCs w:val="19"/>
         </w:rPr>
-        <w:t>123/2022</w:t>
+        <w:t>143/2022</w:t>
       </w:r>
       <w:r>
         <w:rPr>
@@ -962,7 +962,7 @@
                 <w:sz w:val="19"/>
                 <w:szCs w:val="19"/>
               </w:rPr>
-              <w:t>CONTRERAS GARCIA JOSE ANTONIO</w:t>
+              <w:t>CASTRO GONZALEZ JOSE ANGEL</w:t>
             </w:r>
           </w:p>
         </w:tc>
@@ -1024,7 +1024,7 @@
                 <w:sz w:val="19"/>
                 <w:szCs w:val="19"/>
               </w:rPr>
-              <w:t>123/2022</w:t>
+              <w:t>143/2022</w:t>
             </w:r>
           </w:p>
         </w:tc>
@@ -1090,7 +1090,7 @@
                 <w:sz w:val="19"/>
                 <w:szCs w:val="19"/>
               </w:rPr>
-              <w:t xml:space="preserve">VIOLENCIA FAMILIAR  LESIONES </w:t>
+              <w:t xml:space="preserve">CONTRA LA SALUD POSESIÓN CON FINES DE COMERCIO O SUMINISTRO DE NARCÓTICOS </w:t>
             </w:r>
           </w:p>
         </w:tc>
@@ -1155,7 +1155,7 @@
                 <w:sz w:val="19"/>
                 <w:szCs w:val="19"/>
               </w:rPr>
-              <w:t>05 octubre 2022</w:t>
+              <w:t>06 mayo 2022</w:t>
             </w:r>
           </w:p>
         </w:tc>
@@ -1218,7 +1218,7 @@
                 <w:sz w:val="19"/>
                 <w:szCs w:val="19"/>
               </w:rPr>
-              <w:t>MEDIDAS CAUTELARES</w:t>
+              <w:t>SUSPENSIÓN CONDICIONAL DEL PROCESO</w:t>
             </w:r>
           </w:p>
         </w:tc>
@@ -1522,7 +1522,7 @@
                 <w:sz w:val="19"/>
                 <w:szCs w:val="19"/>
               </w:rPr>
-              <w:t>LA PRESENTACIÓN PERIÓDICA ANTE EL JUEZ O ANTE AUTORIDAD DISTINTA QUE AQUÉL DESIGNE.</w:t>
+              <w:t>RESIDIR EN UN LUGAR DETERMINADO.</w:t>
             </w:r>
           </w:p>
         </w:tc>
@@ -1581,7 +1581,7 @@
                 <w:sz w:val="19"/>
                 <w:szCs w:val="19"/>
               </w:rPr>
-              <w:t>INCUMPLIMIENTO</w:t>
+              <w:t>CUMPLIMIENTO</w:t>
             </w:r>
           </w:p>
         </w:tc>
@@ -1651,7 +1651,7 @@
                 <w:sz w:val="19"/>
                 <w:szCs w:val="19"/>
               </w:rPr>
-              <w:t xml:space="preserve">CON FECHA 21 OCTUBRE 2022 SE REVIZAN LAS BASES DE DATOS, ASI COMO LA BITACORA DE PRECENTACIONES EN LOS DIAS POSTERIORES AL 5 DE OCTUBRE, SIN TENER REGISTROS DE QUE EL IMPUTADO HAYA PRECENTADO </w:t>
+              <w:t xml:space="preserve">CON FECHA 14 MAYO 2022 EN ESTA FECHA EL PERSONAL DE LA DIRECCION MUNICIPAL DE SEGURIDAD PUBLCIA EN VICENTE GUERRERO, DGO, REALIZO VERIFICACION DE DOMICILIO, CERCIORANDOSE QUE EL IMPUTADO EFECTIVAMENTE HABITA EN EL DOMICILIO </w:t>
             </w:r>
             <w:r>
               <w:rPr>
@@ -1669,7 +1669,7 @@
                 <w:sz w:val="19"/>
                 <w:szCs w:val="19"/>
               </w:rPr>
-              <w:t xml:space="preserve">CON FECHA 17 OCTUBRE 2022 SE REALIZA LLAMADA AL NUMERO DEL IMPUTADO PROPORCIONADOMPOR EL JUZGADO CON EL FIN DE CITAR AL IMPUTADO, A PRECENTARSE A LA DIRECCION GENERAL DE EJECUCION DE PENAS Y MEDIDAS DE SEGURIDAS, PARA REALIZAR SU REGISTRO ASI COMO NOTIFICARLE SUS MEDIDAS, E INCENTIVAR AL CUMPLIMIENTO DE LAS MISMAS. TENIENDO COMO RESPUESTA UNA GRABASION QUE DICE “EL NUMERO MARCADO NO EXISTE”Y POSTERIOR MENTE SE DESVIA LALLAMADA Y CORTA LA LINEA </w:t>
+              <w:t xml:space="preserve">CON FECHA 27 OCTUBRE 2022 SE RECIBEN ACREDITABLES DE COMPROBANTES DE DOMICILIO DEL SUPERVISADO CORRABORANDO QUE DURANTE SU PROCEDIMIENTO PENAL CUMPLIO CON RESIDIR EN EL DOMICILIO ESTABLECIDO EN SU AUDIENCIA DEL 06/05/2022. </w:t>
             </w:r>
             <w:r>
               <w:rPr>
@@ -1816,7 +1816,7 @@
                 <w:sz w:val="19"/>
                 <w:szCs w:val="19"/>
               </w:rPr>
-              <w:t>II</w:t>
+              <w:t>IX</w:t>
             </w:r>
           </w:p>
         </w:tc>
@@ -1845,7 +1845,7 @@
                 <w:sz w:val="19"/>
                 <w:szCs w:val="19"/>
               </w:rPr>
-              <w:t>LA EXHIBICIÓN DE UNA GARANTÍA ECONÓMICA.</w:t>
+              <w:t>SOMETERSE A LA VIGILANCIA QUE DETERMINE EL JUEZ DE CONTROL.</w:t>
             </w:r>
           </w:p>
         </w:tc>
@@ -1904,7 +1904,7 @@
                 <w:sz w:val="19"/>
                 <w:szCs w:val="19"/>
               </w:rPr>
-              <w:t>INCUMPLIMIENTO</w:t>
+              <w:t>CUMPLIMIENTO</w:t>
             </w:r>
           </w:p>
         </w:tc>
@@ -1974,7 +1974,25 @@
                 <w:sz w:val="19"/>
                 <w:szCs w:val="19"/>
               </w:rPr>
-              <w:t xml:space="preserve">CON FECHA 17 OCTUBRE 2022 SE REALIZA LLAMADA AL NUMERO DEL IMPUTADO PROPORCIONADOMPOR EL JUZGADO CON EL FIN DE CITAR AL IMPUTADO, A PRECENTARSE A LA DIRECCION GENERAL DE EJECUCION DE PENAS Y MEDIDAS DE SEGURIDAS, PARA REALIZAR SU REGISTRO ASI COMO NOTIFICARLE SUS MEDIDAS, E INCENTIVAR AL CUMPLIMIENTO DE LAS MISMAS. TENIENDO COMO RESPUESTA UNA GRABASION QUE DICE “EL NUMERO MARCADO NO EXISTE”Y POSTERIOR MENTE SE DESVIA LALLAMADA Y CORTA LA LINEA </w:t>
+              <w:t xml:space="preserve">CON FECHA 06 mayo 2022 COMPARECE EL SUPERVISADO(A) ANTE LAS INSTALACIONES DE LA DIRECCIÓN GENERAL DE EJECUCIÓN DE PENAS, MEDIDAS DE SEGURIDAD, SUPERVISIÓN DE MEDIDAS CAUTELARES Y DE LA SUSPENSIÓN CONDICIONAL DEL PROCESO AL CUAL SE LE NOTIFICAN SUS OBLIGACIONES PROCESALES, ASÍ MISMO SE TIENE REGISTRO DE LAS SIGUIENTES PRESENTACIONES PERIÓDICAS </w:t>
+            </w:r>
+            <w:r>
+              <w:rPr>
+                <w:color w:val="404040"/>
+                <w:rFonts w:ascii="Century Gothic" w:hAnsi="Century Gothic" w:cs="Arial"/>
+                <w:sz w:val="19"/>
+                <w:szCs w:val="19"/>
+              </w:rPr>
+              <w:br w:type="textWrapping"/>
+            </w:r>
+            <w:r>
+              <w:rPr>
+                <w:color w:val="404040"/>
+                <w:rFonts w:ascii="Century Gothic" w:hAnsi="Century Gothic" w:cs="Arial"/>
+                <w:sz w:val="19"/>
+                <w:szCs w:val="19"/>
+              </w:rPr>
+              <w:t xml:space="preserve">09 mayo 2022 </w:t>
             </w:r>
             <w:r>
               <w:rPr>
@@ -2047,311 +2065,6 @@
           <w:sz w:val="19"/>
           <w:szCs w:val="19"/>
         </w:rPr>
-        <w:pStyle w:val="List Paragraph"/>
-        <w:jc w:val="both"/>
-        <w:spacing w:after="0" w:lineRule="auto" w:line="240"/>
-      </w:pPr>
-    </w:p>
-    <w:tbl>
-      <w:tblPr>
-        <w:jc w:val="center"/>
-        <w:tblCellMar>
-          <w:left w:type="dxa" w:w="57"/>
-          <w:top w:type="dxa" w:w="0"/>
-          <w:right w:type="dxa" w:w="57"/>
-          <w:bottom w:type="dxa" w:w="0"/>
-        </w:tblCellMar>
-        <w:tblW w:type="dxa" w:w="10750"/>
-        <w:tblLook w:firstColumn="1" w:firstRow="1" w:lastColumn="0" w:lastRow="0" w:noHBand="0" w:noVBand="1"/>
-        <w:tblBorders>
-          <w:left w:val="single" w:sz="4" w:space="0" w:color="auto"/>
-          <w:top w:val="single" w:sz="4" w:space="0" w:color="auto"/>
-          <w:right w:val="single" w:sz="4" w:space="0" w:color="auto"/>
-          <w:bottom w:val="single" w:sz="4" w:space="0" w:color="auto"/>
-          <w:insideH w:val="single" w:sz="4" w:space="0" w:color="auto"/>
-          <w:insideV w:val="single" w:sz="4" w:space="0" w:color="auto"/>
-        </w:tblBorders>
-      </w:tblPr>
-      <w:tblGrid>
-        <w:gridCol w:w="1095"/>
-        <w:gridCol w:w="6036"/>
-        <w:gridCol w:w="1960"/>
-        <w:gridCol w:w="1659"/>
-      </w:tblGrid>
-      <w:tr>
-        <w:trPr>
-          <w:trHeight w:hRule="atLeast" w:val="275"/>
-        </w:trPr>
-        <w:tc>
-          <w:tcPr>
-            <w:shd w:fill="D9D9D9"/>
-            <w:tcW w:type="dxa" w:w="1095"/>
-            <w:vAlign w:val="center"/>
-          </w:tcPr>
-          <w:p>
-            <w:pPr>
-              <w:rPr>
-                <w:b w:val="1"/>
-                <w:bCs w:val="1"/>
-                <w:color w:val="404040"/>
-                <w:rFonts w:ascii="Century Gothic" w:hAnsi="Century Gothic" w:cs="Arial"/>
-                <w:sz w:val="19"/>
-                <w:szCs w:val="19"/>
-              </w:rPr>
-              <w:jc w:val="center"/>
-              <w:spacing w:lineRule="auto" w:line="240"/>
-            </w:pPr>
-            <w:r>
-              <w:rPr>
-                <w:b w:val="1"/>
-                <w:bCs w:val="1"/>
-                <w:color w:val="404040"/>
-                <w:rFonts w:ascii="Century Gothic" w:hAnsi="Century Gothic" w:cs="Arial"/>
-                <w:sz w:val="19"/>
-                <w:szCs w:val="19"/>
-              </w:rPr>
-              <w:t xml:space="preserve">Fracción </w:t>
-            </w:r>
-            <w:r>
-              <w:rPr>
-                <w:b w:val="1"/>
-                <w:bCs w:val="1"/>
-                <w:color w:val="404040"/>
-                <w:rFonts w:ascii="Century Gothic" w:hAnsi="Century Gothic" w:cs="Arial"/>
-                <w:sz w:val="19"/>
-                <w:szCs w:val="19"/>
-              </w:rPr>
-              <w:t>VI</w:t>
-            </w:r>
-          </w:p>
-        </w:tc>
-        <w:tc>
-          <w:tcPr>
-            <w:tcW w:type="dxa" w:w="6036"/>
-            <w:vAlign w:val="center"/>
-          </w:tcPr>
-          <w:p>
-            <w:pPr>
-              <w:rPr>
-                <w:shd w:fill="FFFFFF"/>
-                <w:color w:val="404040"/>
-                <w:rFonts w:ascii="Century Gothic" w:hAnsi="Century Gothic" w:cs="Arial" w:eastAsia="Times New Roman"/>
-                <w:sz w:val="19"/>
-                <w:szCs w:val="19"/>
-              </w:rPr>
-              <w:jc w:val="both"/>
-              <w:spacing w:lineRule="auto" w:line="240"/>
-            </w:pPr>
-            <w:r>
-              <w:rPr>
-                <w:shd w:fill="FFFFFF"/>
-                <w:color w:val="404040"/>
-                <w:rFonts w:ascii="Century Gothic" w:hAnsi="Century Gothic" w:cs="Arial" w:eastAsia="Times New Roman"/>
-                <w:sz w:val="19"/>
-                <w:szCs w:val="19"/>
-              </w:rPr>
-              <w:t>EL SOMETIMIENTO AL CUIDADO O VIGILANCIA DE UNA PERSONA O INSTITUCIÓN DETERMINADA O INTERNAMIENTO A INSTITUCIÓN DETERMINADA.</w:t>
-            </w:r>
-          </w:p>
-        </w:tc>
-        <w:tc>
-          <w:tcPr>
-            <w:shd w:fill="D9D9D9"/>
-            <w:tcW w:type="dxa" w:w="1960"/>
-            <w:vAlign w:val="center"/>
-          </w:tcPr>
-          <w:p>
-            <w:pPr>
-              <w:rPr>
-                <w:color w:val="404040"/>
-                <w:rFonts w:ascii="Century Gothic" w:hAnsi="Century Gothic" w:cs="Arial"/>
-                <w:sz w:val="19"/>
-                <w:szCs w:val="19"/>
-              </w:rPr>
-              <w:jc w:val="center"/>
-              <w:spacing w:lineRule="auto" w:line="240"/>
-            </w:pPr>
-            <w:r>
-              <w:rPr>
-                <w:color w:val="404040"/>
-                <w:rFonts w:ascii="Century Gothic" w:hAnsi="Century Gothic" w:cs="Arial"/>
-                <w:sz w:val="19"/>
-                <w:szCs w:val="19"/>
-              </w:rPr>
-              <w:t>Estatus de Cumplimiento</w:t>
-            </w:r>
-          </w:p>
-        </w:tc>
-        <w:tc>
-          <w:tcPr>
-            <w:tcW w:type="dxa" w:w="1659"/>
-            <w:vAlign w:val="center"/>
-          </w:tcPr>
-          <w:p>
-            <w:pPr>
-              <w:rPr>
-                <w:b w:val="1"/>
-                <w:bCs w:val="1"/>
-                <w:color w:val="404040"/>
-                <w:rFonts w:ascii="Century Gothic" w:hAnsi="Century Gothic" w:cs="Arial"/>
-                <w:sz w:val="19"/>
-                <w:szCs w:val="19"/>
-              </w:rPr>
-              <w:jc w:val="center"/>
-              <w:spacing w:lineRule="auto" w:line="240"/>
-            </w:pPr>
-            <w:r>
-              <w:rPr>
-                <w:b w:val="1"/>
-                <w:bCs w:val="1"/>
-                <w:color w:val="404040"/>
-                <w:rFonts w:ascii="Century Gothic" w:hAnsi="Century Gothic" w:cs="Arial"/>
-                <w:sz w:val="19"/>
-                <w:szCs w:val="19"/>
-              </w:rPr>
-              <w:t>INCUMPLIMIENTO</w:t>
-            </w:r>
-          </w:p>
-        </w:tc>
-      </w:tr>
-      <w:tr>
-        <w:trPr>
-          <w:trHeight w:hRule="atLeast" w:val="275"/>
-        </w:trPr>
-        <w:tc>
-          <w:tcPr>
-            <w:shd w:fill="D9D9D9"/>
-            <w:tcW w:type="dxa" w:w="10750"/>
-            <w:vAlign w:val="center"/>
-            <w:gridSpan w:val="4"/>
-          </w:tcPr>
-          <w:p>
-            <w:pPr>
-              <w:rPr>
-                <w:b w:val="1"/>
-                <w:bCs w:val="1"/>
-                <w:color w:val="404040"/>
-                <w:rFonts w:ascii="Century Gothic" w:hAnsi="Century Gothic" w:cs="Arial"/>
-                <w:sz w:val="19"/>
-                <w:szCs w:val="19"/>
-              </w:rPr>
-              <w:jc w:val="center"/>
-            </w:pPr>
-            <w:r>
-              <w:rPr>
-                <w:b w:val="1"/>
-                <w:bCs w:val="1"/>
-                <w:color w:val="404040"/>
-                <w:rFonts w:ascii="Century Gothic" w:hAnsi="Century Gothic" w:cs="Arial"/>
-                <w:sz w:val="19"/>
-                <w:szCs w:val="19"/>
-              </w:rPr>
-              <w:t>Actividades Ejecutadas por el Supervisor del Caso para Monitorear y Verificar el Cumplimiento del Imputado:</w:t>
-            </w:r>
-          </w:p>
-        </w:tc>
-      </w:tr>
-      <w:tr>
-        <w:trPr>
-          <w:trHeight w:hRule="atLeast" w:val="286"/>
-        </w:trPr>
-        <w:tc>
-          <w:tcPr>
-            <w:shd w:fill="FFFFFF"/>
-            <w:tcW w:type="dxa" w:w="10750"/>
-            <w:vAlign w:val="center"/>
-            <w:gridSpan w:val="4"/>
-          </w:tcPr>
-          <w:p>
-            <w:pPr>
-              <w:rPr>
-                <w:color w:val="404040"/>
-                <w:rFonts w:ascii="Century Gothic" w:hAnsi="Century Gothic" w:cs="Arial"/>
-                <w:sz w:val="19"/>
-                <w:szCs w:val="19"/>
-              </w:rPr>
-              <w:spacing w:after="0" w:lineRule="auto" w:line="240"/>
-            </w:pPr>
-            <w:r>
-              <w:rPr>
-                <w:color w:val="404040"/>
-                <w:rFonts w:ascii="Century Gothic" w:hAnsi="Century Gothic" w:cs="Arial"/>
-                <w:sz w:val="19"/>
-                <w:szCs w:val="19"/>
-              </w:rPr>
-              <w:t xml:space="preserve">CON FECHA 21 OCTUBRE 2022 ME CONSTITUI EN EL DOMICILIO UBICADO EN CALLE IZAURO VENZOR NUMERO 207 ZONZ CENTRO, DONDE ES UN CENTRO DE AYUDA PAA ADICCIONES, EN EL CUAL ME ATIENDE UNA PERSONA EN LA RECEPCION QUIEN ME INDICA QUE EL IMPUTADO NO SE ENCUENTRA RECIBIENDO EL TRATAMIENTO INDICADO POR EL JUEZ DESDE EL DIA 09/OCT/2022 </w:t>
-            </w:r>
-            <w:r>
-              <w:rPr>
-                <w:color w:val="404040"/>
-                <w:rFonts w:ascii="Century Gothic" w:hAnsi="Century Gothic" w:cs="Arial"/>
-                <w:sz w:val="19"/>
-                <w:szCs w:val="19"/>
-              </w:rPr>
-              <w:br w:type="textWrapping"/>
-            </w:r>
-          </w:p>
-        </w:tc>
-      </w:tr>
-      <w:tr>
-        <w:trPr>
-          <w:trHeight w:hRule="atLeast" w:val="286"/>
-        </w:trPr>
-        <w:tc>
-          <w:tcPr>
-            <w:shd w:fill="FFFFFF"/>
-            <w:tcW w:type="dxa" w:w="10750"/>
-            <w:vAlign w:val="center"/>
-            <w:gridSpan w:val="4"/>
-          </w:tcPr>
-          <w:p>
-            <w:pPr>
-              <w:rPr>
-                <w:color w:val="404040"/>
-                <w:rFonts w:ascii="Century Gothic" w:hAnsi="Century Gothic" w:cs="Arial"/>
-                <w:sz w:val="19"/>
-                <w:szCs w:val="19"/>
-              </w:rPr>
-              <w:jc w:val="both"/>
-              <w:spacing w:after="0" w:lineRule="auto" w:line="240"/>
-            </w:pPr>
-            <w:r>
-              <w:rPr>
-                <w:color w:val="404040"/>
-                <w:rFonts w:ascii="Century Gothic" w:hAnsi="Century Gothic" w:cs="Arial"/>
-                <w:sz w:val="19"/>
-                <w:szCs w:val="19"/>
-              </w:rPr>
-              <w:t xml:space="preserve">CONSIDERACIONES: </w:t>
-            </w:r>
-          </w:p>
-        </w:tc>
-      </w:tr>
-    </w:tbl>
-    <w:p>
-      <w:pPr>
-        <w:rPr>
-          <w:b w:val="1"/>
-          <w:bCs w:val="1"/>
-          <w:color w:val="404040"/>
-          <w:rFonts w:ascii="Century Gothic" w:hAnsi="Century Gothic" w:cs="Arial"/>
-          <w:sz w:val="19"/>
-          <w:szCs w:val="19"/>
-        </w:rPr>
-        <w:ind w:firstLine="708"/>
-        <w:spacing w:lineRule="auto" w:line="240"/>
-      </w:pPr>
-    </w:p>
-    <w:p>
-      <w:pPr>
-        <w:rPr>
-          <w:b w:val="1"/>
-          <w:bCs w:val="1"/>
-          <w:color w:val="404040"/>
-          <w:rFonts w:ascii="Century Gothic" w:hAnsi="Century Gothic" w:cs="Arial"/>
-          <w:sz w:val="19"/>
-          <w:szCs w:val="19"/>
-        </w:rPr>
       </w:pPr>
     </w:p>
     <w:p>
@@ -2461,7 +2174,7 @@
           <w:sz w:val="19"/>
           <w:szCs w:val="19"/>
         </w:rPr>
-        <w:t>CONTRERAS GARCIA JOSE ANTONIO</w:t>
+        <w:t>CASTRO GONZALEZ JOSE ANGEL</w:t>
       </w:r>
       <w:r>
         <w:rPr>
@@ -3092,7 +2805,7 @@
                             <w:pPr>
                               <w:spacing w:before="0" w:after="0" w:lineRule="auto" w:line="240"/>
                             </w:pPr>
-                            <w:hyperlink r:id="R6d72f7c7ccda47eb">
+                            <w:hyperlink r:id="R68b59c7fa6244a40">
                               <w:r>
                                 <w:rPr>
                                   <w:color w:val="0000FF"/>
@@ -3135,8 +2848,8 @@
       <w:pgMar w:bottom="1985" w:footer="1724" w:gutter="0" w:header="709" w:left="1701" w:right="1701" w:top="1702"/>
       <w:pgNumType w:fmt="decimal"/>
       <w:cols w:equalWidth="1" w:num="1" w:space="708" w:sep="0"/>
-      <w:headerReference w:type="default" r:id="R9634e1ea5bb846a8"/>
-      <w:footerReference w:type="default" r:id="R18f27e44c9b64f7e"/>
+      <w:headerReference w:type="default" r:id="R47399bea7efe46b8"/>
+      <w:footerReference w:type="default" r:id="R1b042a4779574bc6"/>
     </w:sectPr>
   </w:body>
 </w:document>
@@ -3183,7 +2896,7 @@
                       <pic:cNvPicPr/>
                     </pic:nvPicPr>
                     <pic:blipFill>
-                      <a:blip r:embed="R77392618ef0f4cec"/>
+                      <a:blip r:embed="R3d891dc45e0a4b19"/>
                       <a:stretch/>
                     </pic:blipFill>
                     <pic:spPr>
@@ -3536,7 +3249,7 @@
                       <pic:cNvPicPr/>
                     </pic:nvPicPr>
                     <pic:blipFill>
-                      <a:blip r:embed="Rb91f876c1fc74053"/>
+                      <a:blip r:embed="R1d81df62cc1d49bd"/>
                       <a:stretch/>
                     </pic:blipFill>
                     <pic:spPr>
@@ -3584,7 +3297,7 @@
                       <pic:cNvPicPr/>
                     </pic:nvPicPr>
                     <pic:blipFill>
-                      <a:blip r:embed="R9fe72600b4ae4091"/>
+                      <a:blip r:embed="R16078dd265b740d3"/>
                       <a:stretch/>
                     </pic:blipFill>
                     <pic:spPr>

</xml_diff>